<commit_message>
update docu and access
</commit_message>
<xml_diff>
--- a/documentation/Sales & Inventory Management System.docx
+++ b/documentation/Sales & Inventory Management System.docx
@@ -15,7 +15,7 @@
           <w:noProof/>
         </w:rPr>
         <w:drawing>
-          <wp:inline distT="0" distB="0" distL="0" distR="0" wp14:anchorId="0859138A" wp14:editId="5211D7AE">
+          <wp:inline distT="0" distB="0" distL="0" distR="0" wp14:anchorId="3A7C2010" wp14:editId="6120FA2C">
             <wp:extent cx="6248400" cy="1958340"/>
             <wp:effectExtent l="0" t="0" r="0" b="3810"/>
             <wp:docPr id="2" name="Picture 2"/>
@@ -68,6 +68,13 @@
           <w:sz w:val="38"/>
           <w:szCs w:val="32"/>
         </w:rPr>
+        <w:br/>
+      </w:r>
+      <w:r>
+        <w:rPr>
+          <w:sz w:val="38"/>
+          <w:szCs w:val="32"/>
+        </w:rPr>
         <w:t>Sales and Inventory Database Management System</w:t>
       </w:r>
     </w:p>
@@ -109,22 +116,13 @@
         <w:t xml:space="preserve"> Nico</w:t>
       </w:r>
       <w:r>
-        <w:t xml:space="preserve"> </w:t>
-      </w:r>
-      <w:r>
-        <w:rPr>
-          <w:noProof/>
-        </w:rPr>
-        <w:t xml:space="preserve"> </w:t>
-      </w:r>
-      <w:r>
         <w:rPr>
           <w:noProof/>
         </w:rPr>
         <mc:AlternateContent>
           <mc:Choice Requires="wps">
             <w:drawing>
-              <wp:anchor distT="152400" distB="152400" distL="152400" distR="152400" simplePos="0" relativeHeight="251660288" behindDoc="0" locked="0" layoutInCell="1" allowOverlap="1" wp14:anchorId="5F046312" wp14:editId="3CC903A0">
+              <wp:anchor distT="152400" distB="152400" distL="152400" distR="152400" simplePos="0" relativeHeight="251660288" behindDoc="0" locked="0" layoutInCell="1" allowOverlap="1" wp14:anchorId="5F046312" wp14:editId="58774E9A">
                 <wp:simplePos x="0" y="0"/>
                 <wp:positionH relativeFrom="page">
                   <wp:posOffset>762000</wp:posOffset>
@@ -179,21 +177,12 @@
                             <w:r>
                               <w:t xml:space="preserve"> </w:t>
                             </w:r>
-                            <w:proofErr w:type="spellStart"/>
                             <w:r>
                               <w:rPr>
                                 <w:b/>
                                 <w:bCs/>
                               </w:rPr>
-                              <w:t>IToolbox</w:t>
-                            </w:r>
-                            <w:proofErr w:type="spellEnd"/>
-                            <w:r>
-                              <w:rPr>
-                                <w:b/>
-                                <w:bCs/>
-                              </w:rPr>
-                              <w:t xml:space="preserve"> ™</w:t>
+                              <w:t>IToolbox ™</w:t>
                             </w:r>
                           </w:p>
                         </w:txbxContent>
@@ -228,21 +217,12 @@
                       <w:r>
                         <w:t xml:space="preserve"> </w:t>
                       </w:r>
-                      <w:proofErr w:type="spellStart"/>
                       <w:r>
                         <w:rPr>
                           <w:b/>
                           <w:bCs/>
                         </w:rPr>
-                        <w:t>IToolbox</w:t>
-                      </w:r>
-                      <w:proofErr w:type="spellEnd"/>
-                      <w:r>
-                        <w:rPr>
-                          <w:b/>
-                          <w:bCs/>
-                        </w:rPr>
-                        <w:t xml:space="preserve"> ™</w:t>
+                        <w:t>IToolbox ™</w:t>
                       </w:r>
                     </w:p>
                   </w:txbxContent>
@@ -257,13 +237,8 @@
         <w:t>le John</w:t>
       </w:r>
       <w:r>
-        <w:t xml:space="preserve"> </w:t>
-      </w:r>
-      <w:proofErr w:type="spellStart"/>
-      <w:r>
-        <w:t>Mortel</w:t>
-      </w:r>
-      <w:proofErr w:type="spellEnd"/>
+        <w:t xml:space="preserve"> Mortel</w:t>
+      </w:r>
     </w:p>
     <w:p>
       <w:pPr>
@@ -446,21 +421,12 @@
                             <w:r>
                               <w:t xml:space="preserve"> </w:t>
                             </w:r>
-                            <w:proofErr w:type="spellStart"/>
                             <w:r>
                               <w:rPr>
                                 <w:b/>
                                 <w:bCs/>
                               </w:rPr>
-                              <w:t>IToolbox</w:t>
-                            </w:r>
-                            <w:proofErr w:type="spellEnd"/>
-                            <w:r>
-                              <w:rPr>
-                                <w:b/>
-                                <w:bCs/>
-                              </w:rPr>
-                              <w:t xml:space="preserve"> ™</w:t>
+                              <w:t>IToolbox ™</w:t>
                             </w:r>
                           </w:p>
                         </w:txbxContent>
@@ -791,9 +757,6 @@
         <w:pStyle w:val="Body2"/>
         <w:spacing w:after="0" w:line="240" w:lineRule="auto"/>
         <w:ind w:left="1560" w:hanging="120"/>
-        <w:rPr>
-          <w:highlight w:val="yellow"/>
-        </w:rPr>
       </w:pPr>
     </w:p>
     <w:p>
@@ -1098,15 +1061,7 @@
         <w:t>,</w:t>
       </w:r>
       <w:r>
-        <w:t xml:space="preserve"> </w:t>
-      </w:r>
-      <w:proofErr w:type="spellStart"/>
-      <w:r>
-        <w:t>IToolbox</w:t>
-      </w:r>
-      <w:proofErr w:type="spellEnd"/>
-      <w:r>
-        <w:t xml:space="preserve"> developed a database management system for Pharmacy </w:t>
+        <w:t xml:space="preserve"> IToolbox developed a database management system for Pharmacy </w:t>
       </w:r>
       <w:r>
         <w:t xml:space="preserve">that </w:t>
@@ -1197,23 +1152,7 @@
                                 <w:b/>
                                 <w:bCs/>
                               </w:rPr>
-                              <w:t xml:space="preserve"> </w:t>
-                            </w:r>
-                            <w:proofErr w:type="spellStart"/>
-                            <w:r>
-                              <w:rPr>
-                                <w:b/>
-                                <w:bCs/>
-                              </w:rPr>
-                              <w:t>IToolbox</w:t>
-                            </w:r>
-                            <w:proofErr w:type="spellEnd"/>
-                            <w:r>
-                              <w:rPr>
-                                <w:b/>
-                                <w:bCs/>
-                              </w:rPr>
-                              <w:t xml:space="preserve"> ™</w:t>
+                              <w:t xml:space="preserve"> IToolbox ™</w:t>
                             </w:r>
                           </w:p>
                         </w:txbxContent>
@@ -1359,9 +1298,9 @@
       </w:pPr>
       <w:r>
         <w:drawing>
-          <wp:inline distT="0" distB="0" distL="0" distR="0" wp14:anchorId="7080F617" wp14:editId="3D78E853">
-            <wp:extent cx="6248400" cy="4214495"/>
-            <wp:effectExtent l="0" t="0" r="0" b="0"/>
+          <wp:inline distT="0" distB="0" distL="0" distR="0" wp14:anchorId="51F27C3C" wp14:editId="66ACD04A">
+            <wp:extent cx="6248400" cy="4227830"/>
+            <wp:effectExtent l="0" t="0" r="0" b="1270"/>
             <wp:docPr id="1" name="Picture 1"/>
             <wp:cNvGraphicFramePr>
               <a:graphicFrameLocks xmlns:a="http://schemas.openxmlformats.org/drawingml/2006/main" noChangeAspect="1"/>
@@ -1382,7 +1321,7 @@
                   <pic:spPr>
                     <a:xfrm>
                       <a:off x="0" y="0"/>
-                      <a:ext cx="6248400" cy="4214495"/>
+                      <a:ext cx="6248400" cy="4227830"/>
                     </a:xfrm>
                     <a:prstGeom prst="rect">
                       <a:avLst/>
@@ -1458,9 +1397,9 @@
       </w:pPr>
       <w:r>
         <w:drawing>
-          <wp:inline distT="0" distB="0" distL="0" distR="0" wp14:anchorId="7C5B4128" wp14:editId="7924C6F9">
-            <wp:extent cx="6248400" cy="5024120"/>
-            <wp:effectExtent l="0" t="0" r="0" b="5080"/>
+          <wp:inline distT="0" distB="0" distL="0" distR="0" wp14:anchorId="636BCE7D" wp14:editId="16489F3A">
+            <wp:extent cx="6248400" cy="5022850"/>
+            <wp:effectExtent l="0" t="0" r="0" b="6350"/>
             <wp:docPr id="3" name="Picture 3"/>
             <wp:cNvGraphicFramePr>
               <a:graphicFrameLocks xmlns:a="http://schemas.openxmlformats.org/drawingml/2006/main" noChangeAspect="1"/>
@@ -1481,7 +1420,7 @@
                   <pic:spPr>
                     <a:xfrm>
                       <a:off x="0" y="0"/>
-                      <a:ext cx="6248400" cy="5024120"/>
+                      <a:ext cx="6248400" cy="5022850"/>
                     </a:xfrm>
                     <a:prstGeom prst="rect">
                       <a:avLst/>
@@ -1498,6 +1437,8 @@
       <w:pPr>
         <w:rPr>
           <w:rFonts w:ascii="Helvetica Neue Light" w:hAnsi="Helvetica Neue Light" w:cs="Arial Unicode MS"/>
+          <w:b/>
+          <w:bCs/>
           <w:color w:val="000000"/>
           <w:sz w:val="20"/>
           <w:szCs w:val="20"/>
@@ -1509,22 +1450,26 @@
         </w:rPr>
       </w:pPr>
       <w:r>
-        <w:br w:type="page"/>
-      </w:r>
-    </w:p>
-    <w:p>
-      <w:pPr>
-        <w:pStyle w:val="Body2"/>
         <w:rPr>
           <w:b/>
           <w:bCs/>
         </w:rPr>
-      </w:pPr>
-      <w:r>
+        <w:br w:type="page"/>
+      </w:r>
+    </w:p>
+    <w:p>
+      <w:pPr>
+        <w:pStyle w:val="Body2"/>
         <w:rPr>
           <w:b/>
           <w:bCs/>
         </w:rPr>
+      </w:pPr>
+      <w:r>
+        <w:rPr>
+          <w:b/>
+          <w:bCs/>
+        </w:rPr>
         <w:lastRenderedPageBreak/>
         <w:t>About Us Page:</w:t>
       </w:r>
@@ -1535,9 +1480,9 @@
       </w:pPr>
       <w:r>
         <w:drawing>
-          <wp:inline distT="0" distB="0" distL="0" distR="0" wp14:anchorId="038DC10D" wp14:editId="7033C2BF">
-            <wp:extent cx="5430008" cy="4420217"/>
-            <wp:effectExtent l="0" t="0" r="0" b="0"/>
+          <wp:inline distT="0" distB="0" distL="0" distR="0" wp14:anchorId="7E2D95B9" wp14:editId="35D5E3B4">
+            <wp:extent cx="5439534" cy="4458322"/>
+            <wp:effectExtent l="0" t="0" r="8890" b="0"/>
             <wp:docPr id="15" name="Picture 15"/>
             <wp:cNvGraphicFramePr>
               <a:graphicFrameLocks xmlns:a="http://schemas.openxmlformats.org/drawingml/2006/main" noChangeAspect="1"/>
@@ -1558,7 +1503,7 @@
                   <pic:spPr>
                     <a:xfrm>
                       <a:off x="0" y="0"/>
-                      <a:ext cx="5430008" cy="4420217"/>
+                      <a:ext cx="5439534" cy="4458322"/>
                     </a:xfrm>
                     <a:prstGeom prst="rect">
                       <a:avLst/>
@@ -1584,25 +1529,73 @@
           <w:b/>
           <w:bCs/>
         </w:rPr>
-        <w:lastRenderedPageBreak/>
-        <w:t>Help Page:</w:t>
-      </w:r>
-      <w:r>
-        <w:rPr>
+        <w:br/>
+      </w:r>
+    </w:p>
+    <w:p>
+      <w:pPr>
+        <w:rPr>
+          <w:rFonts w:ascii="Helvetica Neue Light" w:hAnsi="Helvetica Neue Light" w:cs="Arial Unicode MS"/>
           <w:b/>
           <w:bCs/>
-        </w:rPr>
-        <w:br/>
-      </w:r>
+          <w:color w:val="000000"/>
+          <w:sz w:val="20"/>
+          <w:szCs w:val="20"/>
+          <w14:textOutline w14:w="0" w14:cap="flat" w14:cmpd="sng" w14:algn="ctr">
+            <w14:noFill/>
+            <w14:prstDash w14:val="solid"/>
+            <w14:bevel/>
+          </w14:textOutline>
+        </w:rPr>
+      </w:pPr>
       <w:r>
         <w:rPr>
           <w:b/>
           <w:bCs/>
         </w:rPr>
+        <w:br w:type="page"/>
+      </w:r>
+    </w:p>
+    <w:p>
+      <w:pPr>
+        <w:pStyle w:val="Body2"/>
+        <w:rPr>
+          <w:b/>
+          <w:bCs/>
+        </w:rPr>
+      </w:pPr>
+      <w:r>
+        <w:rPr>
+          <w:b/>
+          <w:bCs/>
+        </w:rPr>
+        <w:lastRenderedPageBreak/>
+        <w:t>H</w:t>
+      </w:r>
+      <w:r>
+        <w:rPr>
+          <w:b/>
+          <w:bCs/>
+        </w:rPr>
+        <w:t>el</w:t>
+      </w:r>
+      <w:r>
+        <w:rPr>
+          <w:b/>
+          <w:bCs/>
+        </w:rPr>
+        <w:t>p Page:</w:t>
+      </w:r>
+    </w:p>
+    <w:p>
+      <w:pPr>
+        <w:pStyle w:val="Body2"/>
+      </w:pPr>
+      <w:r>
         <w:drawing>
-          <wp:inline distT="0" distB="0" distL="0" distR="0" wp14:anchorId="3A9295C8" wp14:editId="2488DE4B">
-            <wp:extent cx="5563376" cy="3248478"/>
-            <wp:effectExtent l="0" t="0" r="0" b="9525"/>
+          <wp:inline distT="0" distB="0" distL="0" distR="0" wp14:anchorId="56DC1679" wp14:editId="5457149F">
+            <wp:extent cx="5611008" cy="3315163"/>
+            <wp:effectExtent l="0" t="0" r="0" b="0"/>
             <wp:docPr id="16" name="Picture 16"/>
             <wp:cNvGraphicFramePr>
               <a:graphicFrameLocks xmlns:a="http://schemas.openxmlformats.org/drawingml/2006/main" noChangeAspect="1"/>
@@ -1623,7 +1616,7 @@
                   <pic:spPr>
                     <a:xfrm>
                       <a:off x="0" y="0"/>
-                      <a:ext cx="5563376" cy="3248478"/>
+                      <a:ext cx="5611008" cy="3315163"/>
                     </a:xfrm>
                     <a:prstGeom prst="rect">
                       <a:avLst/>
@@ -1667,10 +1660,11 @@
         <w:pStyle w:val="Body2"/>
       </w:pPr>
       <w:r>
+        <w:lastRenderedPageBreak/>
         <w:drawing>
-          <wp:inline distT="0" distB="0" distL="0" distR="0" wp14:anchorId="2EC08BA9" wp14:editId="00DABC26">
-            <wp:extent cx="4862406" cy="3420094"/>
-            <wp:effectExtent l="0" t="0" r="0" b="9525"/>
+          <wp:inline distT="0" distB="0" distL="0" distR="0" wp14:anchorId="57931380" wp14:editId="405FF7F5">
+            <wp:extent cx="5334744" cy="3753374"/>
+            <wp:effectExtent l="0" t="0" r="0" b="0"/>
             <wp:docPr id="17" name="Picture 17"/>
             <wp:cNvGraphicFramePr>
               <a:graphicFrameLocks xmlns:a="http://schemas.openxmlformats.org/drawingml/2006/main" noChangeAspect="1"/>
@@ -1691,7 +1685,7 @@
                   <pic:spPr>
                     <a:xfrm>
                       <a:off x="0" y="0"/>
-                      <a:ext cx="4870934" cy="3426092"/>
+                      <a:ext cx="5334744" cy="3753374"/>
                     </a:xfrm>
                     <a:prstGeom prst="rect">
                       <a:avLst/>
@@ -1717,7 +1711,6 @@
           <w:b/>
           <w:bCs/>
         </w:rPr>
-        <w:lastRenderedPageBreak/>
         <w:t>In order to see the list of supplier, user may click the List button</w:t>
       </w:r>
       <w:r>
@@ -1727,16 +1720,22 @@
         </w:rPr>
         <w:t>:</w:t>
       </w:r>
-    </w:p>
-    <w:p>
-      <w:pPr>
-        <w:pStyle w:val="Body2"/>
-      </w:pPr>
-      <w:r>
+      <w:r>
+        <w:rPr>
+          <w:b/>
+          <w:bCs/>
+        </w:rPr>
+        <w:br/>
+      </w:r>
+      <w:r>
+        <w:rPr>
+          <w:b/>
+          <w:bCs/>
+        </w:rPr>
         <w:drawing>
-          <wp:inline distT="0" distB="0" distL="0" distR="0" wp14:anchorId="51B9D760" wp14:editId="60116D74">
-            <wp:extent cx="6248400" cy="2125345"/>
-            <wp:effectExtent l="0" t="0" r="0" b="8255"/>
+          <wp:inline distT="0" distB="0" distL="0" distR="0" wp14:anchorId="744402A6" wp14:editId="0F1784A0">
+            <wp:extent cx="6248400" cy="1732915"/>
+            <wp:effectExtent l="0" t="0" r="0" b="635"/>
             <wp:docPr id="18" name="Picture 18"/>
             <wp:cNvGraphicFramePr>
               <a:graphicFrameLocks xmlns:a="http://schemas.openxmlformats.org/drawingml/2006/main" noChangeAspect="1"/>
@@ -1757,7 +1756,7 @@
                   <pic:spPr>
                     <a:xfrm>
                       <a:off x="0" y="0"/>
-                      <a:ext cx="6248400" cy="2125345"/>
+                      <a:ext cx="6248400" cy="1732915"/>
                     </a:xfrm>
                     <a:prstGeom prst="rect">
                       <a:avLst/>
@@ -1773,6 +1772,11 @@
     <w:p>
       <w:pPr>
         <w:pStyle w:val="Body2"/>
+      </w:pPr>
+    </w:p>
+    <w:p>
+      <w:pPr>
+        <w:pStyle w:val="Body2"/>
         <w:rPr>
           <w:b/>
           <w:bCs/>
@@ -1799,10 +1803,11 @@
           <w:b/>
           <w:bCs/>
         </w:rPr>
+        <w:lastRenderedPageBreak/>
         <w:drawing>
-          <wp:inline distT="0" distB="0" distL="0" distR="0" wp14:anchorId="18D1C5D2" wp14:editId="429EBDD0">
-            <wp:extent cx="5334744" cy="3696216"/>
-            <wp:effectExtent l="0" t="0" r="0" b="0"/>
+          <wp:inline distT="0" distB="0" distL="0" distR="0" wp14:anchorId="422E28E4" wp14:editId="7FE387F1">
+            <wp:extent cx="5344271" cy="3705742"/>
+            <wp:effectExtent l="0" t="0" r="8890" b="9525"/>
             <wp:docPr id="19" name="Picture 19"/>
             <wp:cNvGraphicFramePr>
               <a:graphicFrameLocks xmlns:a="http://schemas.openxmlformats.org/drawingml/2006/main" noChangeAspect="1"/>
@@ -1823,7 +1828,7 @@
                   <pic:spPr>
                     <a:xfrm>
                       <a:off x="0" y="0"/>
-                      <a:ext cx="5334744" cy="3696216"/>
+                      <a:ext cx="5344271" cy="3705742"/>
                     </a:xfrm>
                     <a:prstGeom prst="rect">
                       <a:avLst/>
@@ -1858,27 +1863,25 @@
           <w:b/>
           <w:bCs/>
         </w:rPr>
+        <w:lastRenderedPageBreak/>
         <w:t>To add new record, click New and then fill the form and then click Save:</w:t>
       </w:r>
-    </w:p>
-    <w:p>
-      <w:pPr>
-        <w:pStyle w:val="Body2"/>
+      <w:r>
         <w:rPr>
           <w:b/>
           <w:bCs/>
         </w:rPr>
-      </w:pPr>
+        <w:br/>
+      </w:r>
       <w:r>
         <w:rPr>
           <w:b/>
           <w:bCs/>
         </w:rPr>
-        <w:lastRenderedPageBreak/>
         <w:drawing>
-          <wp:inline distT="0" distB="0" distL="0" distR="0" wp14:anchorId="321BA150" wp14:editId="69085A1E">
-            <wp:extent cx="5353797" cy="3734321"/>
-            <wp:effectExtent l="0" t="0" r="0" b="0"/>
+          <wp:inline distT="0" distB="0" distL="0" distR="0" wp14:anchorId="603F328D" wp14:editId="73833B16">
+            <wp:extent cx="5353797" cy="3724795"/>
+            <wp:effectExtent l="0" t="0" r="0" b="9525"/>
             <wp:docPr id="20" name="Picture 20"/>
             <wp:cNvGraphicFramePr>
               <a:graphicFrameLocks xmlns:a="http://schemas.openxmlformats.org/drawingml/2006/main" noChangeAspect="1"/>
@@ -1899,7 +1902,7 @@
                   <pic:spPr>
                     <a:xfrm>
                       <a:off x="0" y="0"/>
-                      <a:ext cx="5353797" cy="3734321"/>
+                      <a:ext cx="5353797" cy="3724795"/>
                     </a:xfrm>
                     <a:prstGeom prst="rect">
                       <a:avLst/>
@@ -1920,53 +1923,30 @@
           <w:bCs/>
         </w:rPr>
       </w:pPr>
-    </w:p>
-    <w:p>
-      <w:pPr>
-        <w:pStyle w:val="Body2"/>
+      <w:r>
         <w:rPr>
           <w:b/>
           <w:bCs/>
-        </w:rPr>
-      </w:pPr>
+          <w:noProof/>
+        </w:rPr>
+        <w:t>To input product inventory, product must enter first in product entry menu:</w:t>
+      </w:r>
       <w:r>
         <w:rPr>
           <w:b/>
           <w:bCs/>
-        </w:rPr>
-        <w:t xml:space="preserve">To input product </w:t>
-      </w:r>
-      <w:proofErr w:type="spellStart"/>
+          <w:noProof/>
+        </w:rPr>
+        <w:br/>
+      </w:r>
       <w:r>
         <w:rPr>
           <w:b/>
           <w:bCs/>
         </w:rPr>
-        <w:t>invertory</w:t>
-      </w:r>
-      <w:proofErr w:type="spellEnd"/>
-      <w:r>
-        <w:rPr>
-          <w:b/>
-          <w:bCs/>
-        </w:rPr>
-        <w:t>, product must be entered first in product entry menu:</w:t>
-      </w:r>
-      <w:r>
-        <w:rPr>
-          <w:b/>
-          <w:bCs/>
-        </w:rPr>
-        <w:br/>
-      </w:r>
-      <w:r>
-        <w:rPr>
-          <w:b/>
-          <w:bCs/>
-        </w:rPr>
         <w:drawing>
-          <wp:inline distT="0" distB="0" distL="0" distR="0" wp14:anchorId="4395E931" wp14:editId="62A0F54D">
-            <wp:extent cx="6248400" cy="3183890"/>
+          <wp:inline distT="0" distB="0" distL="0" distR="0" wp14:anchorId="30A852A6" wp14:editId="447782B8">
+            <wp:extent cx="4877481" cy="3124636"/>
             <wp:effectExtent l="0" t="0" r="0" b="0"/>
             <wp:docPr id="21" name="Picture 21"/>
             <wp:cNvGraphicFramePr>
@@ -1988,7 +1968,7 @@
                   <pic:spPr>
                     <a:xfrm>
                       <a:off x="0" y="0"/>
-                      <a:ext cx="6248400" cy="3183890"/>
+                      <a:ext cx="4877481" cy="3124636"/>
                     </a:xfrm>
                     <a:prstGeom prst="rect">
                       <a:avLst/>
@@ -2004,6 +1984,7 @@
         <w:rPr>
           <w:b/>
           <w:bCs/>
+          <w:noProof/>
         </w:rPr>
         <w:br/>
       </w:r>
@@ -2011,27 +1992,36 @@
         <w:rPr>
           <w:b/>
           <w:bCs/>
-        </w:rPr>
-        <w:lastRenderedPageBreak/>
+          <w:noProof/>
+        </w:rPr>
         <w:br/>
-        <w:t>Once product has been entered in the database report we can add information in inventory by selecting from the product list and supplier list as input:</w:t>
       </w:r>
       <w:r>
         <w:rPr>
           <w:b/>
           <w:bCs/>
-        </w:rPr>
-        <w:br/>
+          <w:noProof/>
+        </w:rPr>
+        <w:lastRenderedPageBreak/>
+        <w:t>Once product has been entered, details of the product can be entered in inventory menu:</w:t>
       </w:r>
       <w:r>
         <w:rPr>
           <w:b/>
           <w:bCs/>
+          <w:noProof/>
+        </w:rPr>
+        <w:br/>
+      </w:r>
+      <w:r>
+        <w:rPr>
+          <w:b/>
+          <w:bCs/>
         </w:rPr>
         <w:drawing>
-          <wp:inline distT="0" distB="0" distL="0" distR="0" wp14:anchorId="6183F24C" wp14:editId="71C529F3">
-            <wp:extent cx="6248400" cy="2849245"/>
-            <wp:effectExtent l="0" t="0" r="0" b="8255"/>
+          <wp:inline distT="0" distB="0" distL="0" distR="0" wp14:anchorId="3BC9C2AF" wp14:editId="7D5B6D6A">
+            <wp:extent cx="6248400" cy="3081020"/>
+            <wp:effectExtent l="0" t="0" r="0" b="5080"/>
             <wp:docPr id="22" name="Picture 22"/>
             <wp:cNvGraphicFramePr>
               <a:graphicFrameLocks xmlns:a="http://schemas.openxmlformats.org/drawingml/2006/main" noChangeAspect="1"/>
@@ -2052,7 +2042,7 @@
                   <pic:spPr>
                     <a:xfrm>
                       <a:off x="0" y="0"/>
-                      <a:ext cx="6248400" cy="2849245"/>
+                      <a:ext cx="6248400" cy="3081020"/>
                     </a:xfrm>
                     <a:prstGeom prst="rect">
                       <a:avLst/>
@@ -2064,27 +2054,15 @@
           </wp:inline>
         </w:drawing>
       </w:r>
-      <w:r>
+    </w:p>
+    <w:p>
+      <w:pPr>
+        <w:pStyle w:val="Body2"/>
         <w:rPr>
           <w:b/>
           <w:bCs/>
         </w:rPr>
-        <w:br/>
-      </w:r>
-      <w:r>
-        <w:rPr>
-          <w:b/>
-          <w:bCs/>
-        </w:rPr>
-        <w:br/>
-      </w:r>
-      <w:r>
-        <w:rPr>
-          <w:b/>
-          <w:bCs/>
-        </w:rPr>
-        <w:br/>
-      </w:r>
+      </w:pPr>
     </w:p>
     <w:p>
       <w:pPr>
@@ -2161,23 +2139,7 @@
                                 <w:b/>
                                 <w:bCs/>
                               </w:rPr>
-                              <w:t xml:space="preserve"> </w:t>
-                            </w:r>
-                            <w:proofErr w:type="spellStart"/>
-                            <w:r>
-                              <w:rPr>
-                                <w:b/>
-                                <w:bCs/>
-                              </w:rPr>
-                              <w:t>IToolbox</w:t>
-                            </w:r>
-                            <w:proofErr w:type="spellEnd"/>
-                            <w:r>
-                              <w:rPr>
-                                <w:b/>
-                                <w:bCs/>
-                              </w:rPr>
-                              <w:t xml:space="preserve"> ™</w:t>
+                              <w:t xml:space="preserve"> IToolbox ™</w:t>
                             </w:r>
                           </w:p>
                         </w:txbxContent>
@@ -2352,17 +2314,8 @@
                 <w:sz w:val="18"/>
                 <w:szCs w:val="18"/>
               </w:rPr>
-              <w:t xml:space="preserve">Aileen </w:t>
+              <w:t>Aileen Paradero</w:t>
             </w:r>
-            <w:proofErr w:type="spellStart"/>
-            <w:r>
-              <w:rPr>
-                <w:sz w:val="18"/>
-                <w:szCs w:val="18"/>
-              </w:rPr>
-              <w:t>Paradero</w:t>
-            </w:r>
-            <w:proofErr w:type="spellEnd"/>
           </w:p>
         </w:tc>
       </w:tr>
@@ -2451,7 +2404,6 @@
                 <w:szCs w:val="18"/>
               </w:rPr>
             </w:pPr>
-            <w:proofErr w:type="spellStart"/>
             <w:r>
               <w:rPr>
                 <w:sz w:val="18"/>
@@ -2459,7 +2411,6 @@
               </w:rPr>
               <w:t>Systen</w:t>
             </w:r>
-            <w:proofErr w:type="spellEnd"/>
             <w:r>
               <w:rPr>
                 <w:sz w:val="18"/>
@@ -2499,17 +2450,8 @@
                 <w:sz w:val="18"/>
                 <w:szCs w:val="18"/>
               </w:rPr>
-              <w:t xml:space="preserve">Nicole John </w:t>
+              <w:t>Nicole John Mortel</w:t>
             </w:r>
-            <w:proofErr w:type="spellStart"/>
-            <w:r>
-              <w:rPr>
-                <w:sz w:val="18"/>
-                <w:szCs w:val="18"/>
-              </w:rPr>
-              <w:t>Mortel</w:t>
-            </w:r>
-            <w:proofErr w:type="spellEnd"/>
           </w:p>
         </w:tc>
       </w:tr>
@@ -2828,17 +2770,8 @@
                 <w:sz w:val="18"/>
                 <w:szCs w:val="18"/>
               </w:rPr>
-              <w:t xml:space="preserve">Aileen </w:t>
+              <w:t>Aileen Paradero</w:t>
             </w:r>
-            <w:proofErr w:type="spellStart"/>
-            <w:r>
-              <w:rPr>
-                <w:sz w:val="18"/>
-                <w:szCs w:val="18"/>
-              </w:rPr>
-              <w:t>Paradero</w:t>
-            </w:r>
-            <w:proofErr w:type="spellEnd"/>
           </w:p>
           <w:p>
             <w:pPr>
@@ -3002,17 +2935,8 @@
                 <w:sz w:val="18"/>
                 <w:szCs w:val="18"/>
               </w:rPr>
-              <w:t xml:space="preserve">Nicole John A. </w:t>
+              <w:t>Nicole John A. Mortel</w:t>
             </w:r>
-            <w:proofErr w:type="spellStart"/>
-            <w:r>
-              <w:rPr>
-                <w:sz w:val="18"/>
-                <w:szCs w:val="18"/>
-              </w:rPr>
-              <w:t>Mortel</w:t>
-            </w:r>
-            <w:proofErr w:type="spellEnd"/>
           </w:p>
           <w:p>
             <w:pPr>
@@ -3086,21 +3010,12 @@
         <w:tab w:val="right" w:pos="9840"/>
       </w:tabs>
     </w:pPr>
-    <w:proofErr w:type="spellStart"/>
     <w:r>
       <w:rPr>
         <w:sz w:val="12"/>
         <w:szCs w:val="12"/>
       </w:rPr>
-      <w:t>IToolbox</w:t>
-    </w:r>
-    <w:proofErr w:type="spellEnd"/>
-    <w:r>
-      <w:rPr>
-        <w:sz w:val="12"/>
-        <w:szCs w:val="12"/>
-      </w:rPr>
-      <w:t xml:space="preserve"> ™ Property</w:t>
+      <w:t>IToolbox ™ Property</w:t>
     </w:r>
     <w:r>
       <w:rPr>

</xml_diff>